<commit_message>
Begun the course Data Engineering with AWS
</commit_message>
<xml_diff>
--- a/1. Pre-read/Python_Fundamentals-main/Pandas document.docx
+++ b/1. Pre-read/Python_Fundamentals-main/Pandas document.docx
@@ -23,7 +23,20 @@
         </w:numPr>
       </w:pPr>
       <w:r>
-        <w:t>csv: pd.read_csv(‘filename’)</w:t>
+        <w:t xml:space="preserve">csv: </w:t>
+      </w:r>
+      <w:proofErr w:type="spellStart"/>
+      <w:proofErr w:type="gramStart"/>
+      <w:r>
+        <w:t>pd.read</w:t>
+      </w:r>
+      <w:proofErr w:type="gramEnd"/>
+      <w:r>
+        <w:t>_csv</w:t>
+      </w:r>
+      <w:proofErr w:type="spellEnd"/>
+      <w:r>
+        <w:t>(‘filename’)</w:t>
       </w:r>
     </w:p>
     <w:p>
@@ -35,7 +48,20 @@
         </w:numPr>
       </w:pPr>
       <w:r>
-        <w:t>excel sheet: pd.read_excel(‘filename)</w:t>
+        <w:t xml:space="preserve">excel sheet: </w:t>
+      </w:r>
+      <w:proofErr w:type="spellStart"/>
+      <w:proofErr w:type="gramStart"/>
+      <w:r>
+        <w:t>pd.read</w:t>
+      </w:r>
+      <w:proofErr w:type="gramEnd"/>
+      <w:r>
+        <w:t>_excel</w:t>
+      </w:r>
+      <w:proofErr w:type="spellEnd"/>
+      <w:r>
+        <w:t>(‘filename)</w:t>
       </w:r>
     </w:p>
     <w:p>
@@ -46,8 +72,26 @@
           <w:numId w:val="1"/>
         </w:numPr>
       </w:pPr>
-      <w:r>
-        <w:t>tsv: pd.read_csv(‘filename’, delimiter=’\t’)</w:t>
+      <w:proofErr w:type="spellStart"/>
+      <w:r>
+        <w:t>tsv</w:t>
+      </w:r>
+      <w:proofErr w:type="spellEnd"/>
+      <w:r>
+        <w:t xml:space="preserve">: </w:t>
+      </w:r>
+      <w:proofErr w:type="spellStart"/>
+      <w:proofErr w:type="gramStart"/>
+      <w:r>
+        <w:t>pd.read</w:t>
+      </w:r>
+      <w:proofErr w:type="gramEnd"/>
+      <w:r>
+        <w:t>_csv</w:t>
+      </w:r>
+      <w:proofErr w:type="spellEnd"/>
+      <w:r>
+        <w:t>(‘filename’, delimiter=’\t’)</w:t>
       </w:r>
     </w:p>
     <w:p/>
@@ -71,8 +115,23 @@
           <w:numId w:val="1"/>
         </w:numPr>
       </w:pPr>
-      <w:r>
-        <w:t>iloc: df.iloc[0]                         #print the 1</w:t>
+      <w:proofErr w:type="spellStart"/>
+      <w:r>
+        <w:t>iloc</w:t>
+      </w:r>
+      <w:proofErr w:type="spellEnd"/>
+      <w:r>
+        <w:t xml:space="preserve">: </w:t>
+      </w:r>
+      <w:proofErr w:type="spellStart"/>
+      <w:proofErr w:type="gramStart"/>
+      <w:r>
+        <w:t>df.iloc</w:t>
+      </w:r>
+      <w:proofErr w:type="spellEnd"/>
+      <w:proofErr w:type="gramEnd"/>
+      <w:r>
+        <w:t>[0]                         #print the 1</w:t>
       </w:r>
       <w:r>
         <w:rPr>
@@ -92,8 +151,23 @@
           <w:numId w:val="1"/>
         </w:numPr>
       </w:pPr>
-      <w:r>
-        <w:t>iloc: df.iloc[0:4]                     #print the first 4 rows</w:t>
+      <w:proofErr w:type="spellStart"/>
+      <w:r>
+        <w:t>iloc</w:t>
+      </w:r>
+      <w:proofErr w:type="spellEnd"/>
+      <w:r>
+        <w:t xml:space="preserve">: </w:t>
+      </w:r>
+      <w:proofErr w:type="spellStart"/>
+      <w:proofErr w:type="gramStart"/>
+      <w:r>
+        <w:t>df.iloc</w:t>
+      </w:r>
+      <w:proofErr w:type="spellEnd"/>
+      <w:proofErr w:type="gramEnd"/>
+      <w:r>
+        <w:t>[0:4]                     #print the first 4 rows</w:t>
       </w:r>
     </w:p>
     <w:p/>
@@ -114,8 +188,15 @@
         <w:pStyle w:val="ListParagraph"/>
         <w:ind w:left="1440"/>
       </w:pPr>
-      <w:r>
-        <w:t>df.iloc[2,1]</w:t>
+      <w:proofErr w:type="spellStart"/>
+      <w:proofErr w:type="gramStart"/>
+      <w:r>
+        <w:t>df.iloc</w:t>
+      </w:r>
+      <w:proofErr w:type="spellEnd"/>
+      <w:proofErr w:type="gramEnd"/>
+      <w:r>
+        <w:t>[2,1]</w:t>
       </w:r>
     </w:p>
     <w:p/>
@@ -137,7 +218,17 @@
         <w:ind w:left="1440"/>
       </w:pPr>
       <w:r>
-        <w:t>for index, row in df.iterrows():</w:t>
+        <w:t xml:space="preserve">for index, row in </w:t>
+      </w:r>
+      <w:proofErr w:type="spellStart"/>
+      <w:proofErr w:type="gramStart"/>
+      <w:r>
+        <w:t>df.iterrows</w:t>
+      </w:r>
+      <w:proofErr w:type="spellEnd"/>
+      <w:proofErr w:type="gramEnd"/>
+      <w:r>
+        <w:t>():</w:t>
       </w:r>
     </w:p>
     <w:p>
@@ -146,7 +237,15 @@
         <w:ind w:left="2160"/>
       </w:pPr>
       <w:r>
-        <w:t xml:space="preserve">print (index, row)            </w:t>
+        <w:t xml:space="preserve">print (index, </w:t>
+      </w:r>
+      <w:proofErr w:type="gramStart"/>
+      <w:r>
+        <w:t xml:space="preserve">row)   </w:t>
+      </w:r>
+      <w:proofErr w:type="gramEnd"/>
+      <w:r>
+        <w:t xml:space="preserve">         </w:t>
       </w:r>
       <w:r>
         <w:rPr>
@@ -165,7 +264,15 @@
         <w:t>print</w:t>
       </w:r>
       <w:r>
-        <w:t xml:space="preserve"> (index, row[column_name])</w:t>
+        <w:t xml:space="preserve"> (index, row[</w:t>
+      </w:r>
+      <w:proofErr w:type="spellStart"/>
+      <w:r>
+        <w:t>column_name</w:t>
+      </w:r>
+      <w:proofErr w:type="spellEnd"/>
+      <w:r>
+        <w:t>])</w:t>
       </w:r>
     </w:p>
     <w:p/>
@@ -189,8 +296,37 @@
           <w:numId w:val="1"/>
         </w:numPr>
       </w:pPr>
-      <w:r>
-        <w:t>df[df[column_name]==’text’]</w:t>
+      <w:proofErr w:type="spellStart"/>
+      <w:r>
+        <w:t>df</w:t>
+      </w:r>
+      <w:proofErr w:type="spellEnd"/>
+      <w:r>
+        <w:t>[</w:t>
+      </w:r>
+      <w:proofErr w:type="spellStart"/>
+      <w:r>
+        <w:t>df</w:t>
+      </w:r>
+      <w:proofErr w:type="spellEnd"/>
+      <w:r>
+        <w:t>[</w:t>
+      </w:r>
+      <w:proofErr w:type="spellStart"/>
+      <w:r>
+        <w:t>column_</w:t>
+      </w:r>
+      <w:proofErr w:type="gramStart"/>
+      <w:r>
+        <w:t>name</w:t>
+      </w:r>
+      <w:proofErr w:type="spellEnd"/>
+      <w:r>
+        <w:t>]=</w:t>
+      </w:r>
+      <w:proofErr w:type="gramEnd"/>
+      <w:r>
+        <w:t>=’text’]</w:t>
       </w:r>
     </w:p>
     <w:p>
@@ -201,8 +337,37 @@
           <w:numId w:val="1"/>
         </w:numPr>
       </w:pPr>
-      <w:r>
-        <w:t>df.loc[df[column_name]==’text]</w:t>
+      <w:proofErr w:type="spellStart"/>
+      <w:r>
+        <w:t>df.loc</w:t>
+      </w:r>
+      <w:proofErr w:type="spellEnd"/>
+      <w:r>
+        <w:t>[</w:t>
+      </w:r>
+      <w:proofErr w:type="spellStart"/>
+      <w:r>
+        <w:t>df</w:t>
+      </w:r>
+      <w:proofErr w:type="spellEnd"/>
+      <w:r>
+        <w:t>[</w:t>
+      </w:r>
+      <w:proofErr w:type="spellStart"/>
+      <w:r>
+        <w:t>column_</w:t>
+      </w:r>
+      <w:proofErr w:type="gramStart"/>
+      <w:r>
+        <w:t>name</w:t>
+      </w:r>
+      <w:proofErr w:type="spellEnd"/>
+      <w:r>
+        <w:t>]=</w:t>
+      </w:r>
+      <w:proofErr w:type="gramEnd"/>
+      <w:r>
+        <w:t>=’text]</w:t>
       </w:r>
     </w:p>
     <w:p/>
@@ -226,8 +391,26 @@
           <w:numId w:val="1"/>
         </w:numPr>
       </w:pPr>
-      <w:r>
-        <w:t>df.sort_values(by=column_name, ascending=False/ True)</w:t>
+      <w:proofErr w:type="spellStart"/>
+      <w:proofErr w:type="gramStart"/>
+      <w:r>
+        <w:t>df.sort</w:t>
+      </w:r>
+      <w:proofErr w:type="gramEnd"/>
+      <w:r>
+        <w:t>_values</w:t>
+      </w:r>
+      <w:proofErr w:type="spellEnd"/>
+      <w:r>
+        <w:t>(by=</w:t>
+      </w:r>
+      <w:proofErr w:type="spellStart"/>
+      <w:r>
+        <w:t>column_name</w:t>
+      </w:r>
+      <w:proofErr w:type="spellEnd"/>
+      <w:r>
+        <w:t>, ascending=False/ True)</w:t>
       </w:r>
     </w:p>
     <w:p>
@@ -238,8 +421,18 @@
           <w:numId w:val="1"/>
         </w:numPr>
       </w:pPr>
-      <w:r>
-        <w:t>df.sort_values(by=[column 1, column 2, …], ascending=False/ True)</w:t>
+      <w:proofErr w:type="spellStart"/>
+      <w:proofErr w:type="gramStart"/>
+      <w:r>
+        <w:t>df.sort</w:t>
+      </w:r>
+      <w:proofErr w:type="gramEnd"/>
+      <w:r>
+        <w:t>_values</w:t>
+      </w:r>
+      <w:proofErr w:type="spellEnd"/>
+      <w:r>
+        <w:t>(by=[column 1, column 2, …], ascending=False/ True)</w:t>
       </w:r>
     </w:p>
     <w:p>
@@ -250,14 +443,18 @@
           <w:numId w:val="1"/>
         </w:numPr>
       </w:pPr>
-      <w:r>
-        <w:t>df.sort_values(by=[column 1, column 2, …], ascending=</w:t>
-      </w:r>
-      <w:r>
-        <w:t>[1, 0, …]</w:t>
-      </w:r>
-      <w:r>
-        <w:t>)</w:t>
+      <w:proofErr w:type="spellStart"/>
+      <w:proofErr w:type="gramStart"/>
+      <w:r>
+        <w:t>df.sort</w:t>
+      </w:r>
+      <w:proofErr w:type="gramEnd"/>
+      <w:r>
+        <w:t>_values</w:t>
+      </w:r>
+      <w:proofErr w:type="spellEnd"/>
+      <w:r>
+        <w:t>(by=[column 1, column 2, …], ascending=[1, 0, …])</w:t>
       </w:r>
     </w:p>
     <w:p/>
@@ -278,7 +475,23 @@
         <w:pStyle w:val="ListParagraph"/>
       </w:pPr>
       <w:r>
-        <w:t>Columns of df: #, Name, Type 1, Type 2, Legendary, HP, Attack, Defence, Sp. Atk, Sp. Def, Speed, Generation</w:t>
+        <w:t xml:space="preserve">Columns of </w:t>
+      </w:r>
+      <w:proofErr w:type="spellStart"/>
+      <w:r>
+        <w:t>df</w:t>
+      </w:r>
+      <w:proofErr w:type="spellEnd"/>
+      <w:r>
+        <w:t xml:space="preserve">: #, Name, Type 1, Type 2, Legendary, HP, Attack, Defence, Sp. </w:t>
+      </w:r>
+      <w:proofErr w:type="spellStart"/>
+      <w:r>
+        <w:t>Atk</w:t>
+      </w:r>
+      <w:proofErr w:type="spellEnd"/>
+      <w:r>
+        <w:t>, Sp. Def, Speed, Generation</w:t>
       </w:r>
     </w:p>
     <w:p>
@@ -289,8 +502,29 @@
           <w:numId w:val="1"/>
         </w:numPr>
       </w:pPr>
-      <w:r>
-        <w:t>df[‘Total]= df[</w:t>
+      <w:proofErr w:type="spellStart"/>
+      <w:r>
+        <w:t>df</w:t>
+      </w:r>
+      <w:proofErr w:type="spellEnd"/>
+      <w:r>
+        <w:t>[‘</w:t>
+      </w:r>
+      <w:proofErr w:type="gramStart"/>
+      <w:r>
+        <w:t>Total]=</w:t>
+      </w:r>
+      <w:proofErr w:type="gramEnd"/>
+      <w:r>
+        <w:t xml:space="preserve"> </w:t>
+      </w:r>
+      <w:proofErr w:type="spellStart"/>
+      <w:r>
+        <w:t>df</w:t>
+      </w:r>
+      <w:proofErr w:type="spellEnd"/>
+      <w:r>
+        <w:t>[</w:t>
       </w:r>
       <w:r>
         <w:t>‘HP’</w:t>
@@ -299,7 +533,63 @@
         <w:t>]</w:t>
       </w:r>
       <w:r>
-        <w:t xml:space="preserve"> + df[‘Attack’] + df[‘Defence’] + df[‘Sp. Atk’] + df[‘Sp. Def’] + df[‘Speed’] + df[‘Generation’]</w:t>
+        <w:t xml:space="preserve"> + </w:t>
+      </w:r>
+      <w:proofErr w:type="spellStart"/>
+      <w:r>
+        <w:t>df</w:t>
+      </w:r>
+      <w:proofErr w:type="spellEnd"/>
+      <w:r>
+        <w:t xml:space="preserve">[‘Attack’] + </w:t>
+      </w:r>
+      <w:proofErr w:type="spellStart"/>
+      <w:r>
+        <w:t>df</w:t>
+      </w:r>
+      <w:proofErr w:type="spellEnd"/>
+      <w:r>
+        <w:t xml:space="preserve">[‘Defence’] + </w:t>
+      </w:r>
+      <w:proofErr w:type="spellStart"/>
+      <w:r>
+        <w:t>df</w:t>
+      </w:r>
+      <w:proofErr w:type="spellEnd"/>
+      <w:r>
+        <w:t xml:space="preserve">[‘Sp. </w:t>
+      </w:r>
+      <w:proofErr w:type="spellStart"/>
+      <w:r>
+        <w:t>Atk</w:t>
+      </w:r>
+      <w:proofErr w:type="spellEnd"/>
+      <w:r>
+        <w:t xml:space="preserve">’] + </w:t>
+      </w:r>
+      <w:proofErr w:type="spellStart"/>
+      <w:r>
+        <w:t>df</w:t>
+      </w:r>
+      <w:proofErr w:type="spellEnd"/>
+      <w:r>
+        <w:t xml:space="preserve">[‘Sp. Def’] + </w:t>
+      </w:r>
+      <w:proofErr w:type="spellStart"/>
+      <w:r>
+        <w:t>df</w:t>
+      </w:r>
+      <w:proofErr w:type="spellEnd"/>
+      <w:r>
+        <w:t xml:space="preserve">[‘Speed’] + </w:t>
+      </w:r>
+      <w:proofErr w:type="spellStart"/>
+      <w:r>
+        <w:t>df</w:t>
+      </w:r>
+      <w:proofErr w:type="spellEnd"/>
+      <w:r>
+        <w:t>[‘Generation’]</w:t>
       </w:r>
     </w:p>
     <w:p>
@@ -310,8 +600,29 @@
           <w:numId w:val="1"/>
         </w:numPr>
       </w:pPr>
-      <w:r>
-        <w:t>df[‘Total]= df.iloc[: , 5: ].sum(axis=1)</w:t>
+      <w:proofErr w:type="spellStart"/>
+      <w:r>
+        <w:t>df</w:t>
+      </w:r>
+      <w:proofErr w:type="spellEnd"/>
+      <w:r>
+        <w:t>[‘</w:t>
+      </w:r>
+      <w:proofErr w:type="gramStart"/>
+      <w:r>
+        <w:t>Total]=</w:t>
+      </w:r>
+      <w:proofErr w:type="gramEnd"/>
+      <w:r>
+        <w:t xml:space="preserve"> </w:t>
+      </w:r>
+      <w:proofErr w:type="spellStart"/>
+      <w:r>
+        <w:t>df.iloc</w:t>
+      </w:r>
+      <w:proofErr w:type="spellEnd"/>
+      <w:r>
+        <w:t>[: , 5: ].sum(axis=1)</w:t>
       </w:r>
     </w:p>
     <w:p/>
@@ -335,20 +646,58 @@
           <w:numId w:val="1"/>
         </w:numPr>
       </w:pPr>
-      <w:r>
-        <w:t>new_df= df[(df[column_name 1]==value 1) &amp; (</w:t>
-      </w:r>
-      <w:r>
-        <w:t>df[column_name</w:t>
-      </w:r>
-      <w:r>
-        <w:t xml:space="preserve"> 2</w:t>
-      </w:r>
-      <w:r>
-        <w:t>]==value</w:t>
-      </w:r>
-      <w:r>
-        <w:t xml:space="preserve"> 2)]</w:t>
+      <w:proofErr w:type="spellStart"/>
+      <w:r>
+        <w:t>new_df</w:t>
+      </w:r>
+      <w:proofErr w:type="spellEnd"/>
+      <w:r>
+        <w:t xml:space="preserve">= </w:t>
+      </w:r>
+      <w:proofErr w:type="spellStart"/>
+      <w:proofErr w:type="gramStart"/>
+      <w:r>
+        <w:t>df</w:t>
+      </w:r>
+      <w:proofErr w:type="spellEnd"/>
+      <w:r>
+        <w:t>[</w:t>
+      </w:r>
+      <w:proofErr w:type="gramEnd"/>
+      <w:r>
+        <w:t>(</w:t>
+      </w:r>
+      <w:proofErr w:type="spellStart"/>
+      <w:r>
+        <w:t>df</w:t>
+      </w:r>
+      <w:proofErr w:type="spellEnd"/>
+      <w:r>
+        <w:t>[</w:t>
+      </w:r>
+      <w:proofErr w:type="spellStart"/>
+      <w:r>
+        <w:t>column_name</w:t>
+      </w:r>
+      <w:proofErr w:type="spellEnd"/>
+      <w:r>
+        <w:t xml:space="preserve"> 1]==value 1) &amp; (</w:t>
+      </w:r>
+      <w:proofErr w:type="spellStart"/>
+      <w:r>
+        <w:t>df</w:t>
+      </w:r>
+      <w:proofErr w:type="spellEnd"/>
+      <w:r>
+        <w:t>[</w:t>
+      </w:r>
+      <w:proofErr w:type="spellStart"/>
+      <w:r>
+        <w:t>column_name</w:t>
+      </w:r>
+      <w:proofErr w:type="spellEnd"/>
+      <w:r>
+        <w:t xml:space="preserve"> 2]==value 2)]</w:t>
       </w:r>
     </w:p>
     <w:p>
@@ -356,8 +705,190 @@
         <w:pStyle w:val="ListParagraph"/>
         <w:ind w:left="1440"/>
       </w:pPr>
-      <w:r>
-        <w:t>new_df.reset_index(drop=True, inplace= True)</w:t>
+      <w:proofErr w:type="spellStart"/>
+      <w:r>
+        <w:t>new_</w:t>
+      </w:r>
+      <w:proofErr w:type="gramStart"/>
+      <w:r>
+        <w:t>df.reset</w:t>
+      </w:r>
+      <w:proofErr w:type="gramEnd"/>
+      <w:r>
+        <w:t>_index</w:t>
+      </w:r>
+      <w:proofErr w:type="spellEnd"/>
+      <w:r>
+        <w:t xml:space="preserve">(drop=True, </w:t>
+      </w:r>
+      <w:proofErr w:type="spellStart"/>
+      <w:r>
+        <w:t>inplace</w:t>
+      </w:r>
+      <w:proofErr w:type="spellEnd"/>
+      <w:r>
+        <w:t>= True)</w:t>
+      </w:r>
+    </w:p>
+    <w:p/>
+    <w:p>
+      <w:pPr>
+        <w:pStyle w:val="ListParagraph"/>
+        <w:numPr>
+          <w:ilvl w:val="0"/>
+          <w:numId w:val="1"/>
+        </w:numPr>
+      </w:pPr>
+      <w:r>
+        <w:t>Advanced Filtering</w:t>
+      </w:r>
+    </w:p>
+    <w:p>
+      <w:pPr>
+        <w:pStyle w:val="ListParagraph"/>
+        <w:numPr>
+          <w:ilvl w:val="1"/>
+          <w:numId w:val="1"/>
+        </w:numPr>
+      </w:pPr>
+      <w:proofErr w:type="spellStart"/>
+      <w:r>
+        <w:t>New_df</w:t>
+      </w:r>
+      <w:proofErr w:type="spellEnd"/>
+      <w:r>
+        <w:t xml:space="preserve">= </w:t>
+      </w:r>
+      <w:proofErr w:type="spellStart"/>
+      <w:r>
+        <w:t>df</w:t>
+      </w:r>
+      <w:proofErr w:type="spellEnd"/>
+      <w:r>
+        <w:t>[</w:t>
+      </w:r>
+      <w:proofErr w:type="spellStart"/>
+      <w:r>
+        <w:t>df</w:t>
+      </w:r>
+      <w:proofErr w:type="spellEnd"/>
+      <w:r>
+        <w:t>[</w:t>
+      </w:r>
+      <w:proofErr w:type="spellStart"/>
+      <w:r>
+        <w:t>column_name</w:t>
+      </w:r>
+      <w:proofErr w:type="spellEnd"/>
+      <w:r>
+        <w:t>].</w:t>
+      </w:r>
+      <w:proofErr w:type="spellStart"/>
+      <w:proofErr w:type="gramStart"/>
+      <w:r>
+        <w:t>str.contains</w:t>
+      </w:r>
+      <w:proofErr w:type="spellEnd"/>
+      <w:proofErr w:type="gramEnd"/>
+      <w:r>
+        <w:t>(‘</w:t>
+      </w:r>
+      <w:proofErr w:type="spellStart"/>
+      <w:r>
+        <w:t>yli</w:t>
+      </w:r>
+      <w:proofErr w:type="spellEnd"/>
+      <w:r>
+        <w:t>’)]</w:t>
+      </w:r>
+    </w:p>
+    <w:p/>
+    <w:p>
+      <w:pPr>
+        <w:pStyle w:val="ListParagraph"/>
+        <w:numPr>
+          <w:ilvl w:val="0"/>
+          <w:numId w:val="1"/>
+        </w:numPr>
+      </w:pPr>
+      <w:r>
+        <w:t>Conditional Changes</w:t>
+      </w:r>
+    </w:p>
+    <w:p>
+      <w:pPr>
+        <w:pStyle w:val="ListParagraph"/>
+        <w:numPr>
+          <w:ilvl w:val="1"/>
+          <w:numId w:val="1"/>
+        </w:numPr>
+      </w:pPr>
+      <w:proofErr w:type="spellStart"/>
+      <w:r>
+        <w:t>df.loc</w:t>
+      </w:r>
+      <w:proofErr w:type="spellEnd"/>
+      <w:r>
+        <w:t>[</w:t>
+      </w:r>
+      <w:proofErr w:type="spellStart"/>
+      <w:r>
+        <w:t>df</w:t>
+      </w:r>
+      <w:proofErr w:type="spellEnd"/>
+      <w:r>
+        <w:t>[</w:t>
+      </w:r>
+      <w:proofErr w:type="spellStart"/>
+      <w:r>
+        <w:t>column_</w:t>
+      </w:r>
+      <w:proofErr w:type="gramStart"/>
+      <w:r>
+        <w:t>name</w:t>
+      </w:r>
+      <w:proofErr w:type="spellEnd"/>
+      <w:r>
+        <w:t>]=</w:t>
+      </w:r>
+      <w:proofErr w:type="gramEnd"/>
+      <w:r>
+        <w:t xml:space="preserve">=’Fire’, </w:t>
+      </w:r>
+      <w:proofErr w:type="spellStart"/>
+      <w:r>
+        <w:t>column_name</w:t>
+      </w:r>
+      <w:proofErr w:type="spellEnd"/>
+      <w:r>
+        <w:t>] = ‘Flamer’  #replace a string with other string</w:t>
+      </w:r>
+    </w:p>
+    <w:p>
+      <w:pPr>
+        <w:pStyle w:val="ListParagraph"/>
+        <w:numPr>
+          <w:ilvl w:val="1"/>
+          <w:numId w:val="1"/>
+        </w:numPr>
+      </w:pPr>
+      <w:proofErr w:type="spellStart"/>
+      <w:proofErr w:type="gramStart"/>
+      <w:r>
+        <w:t>df.loc</w:t>
+      </w:r>
+      <w:proofErr w:type="spellEnd"/>
+      <w:r>
+        <w:t>[</w:t>
+      </w:r>
+      <w:proofErr w:type="spellStart"/>
+      <w:proofErr w:type="gramEnd"/>
+      <w:r>
+        <w:t>df</w:t>
+      </w:r>
+      <w:proofErr w:type="spellEnd"/>
+      <w:r>
+        <w:t>[column 1]==’Fire’, column_2] = True</w:t>
       </w:r>
     </w:p>
     <w:sectPr>

</xml_diff>